<commit_message>
fix semester in header
</commit_message>
<xml_diff>
--- a/uploads/miller-2019spring-composingdigitalmedia-gradingcontract.docx
+++ b/uploads/miller-2019spring-composingdigitalmedia-gradingcontract.docx
@@ -13,6 +13,8 @@
           <w:szCs w:val="24"/>
         </w:rPr>
       </w:pPr>
+      <w:bookmarkStart w:id="0" w:name="_GoBack"/>
+      <w:bookmarkEnd w:id="0"/>
       <w:r>
         <w:rPr>
           <w:rFonts w:ascii="Times New Roman" w:eastAsia="Times New Roman" w:hAnsi="Times New Roman"/>
@@ -3484,7 +3486,27 @@
           <w:szCs w:val="24"/>
           <w:lang w:eastAsia="zh-TW"/>
         </w:rPr>
-        <w:t>distracting groupmates from the task</w:t>
+        <w:t xml:space="preserve">distracting </w:t>
+      </w:r>
+      <w:proofErr w:type="spellStart"/>
+      <w:r>
+        <w:rPr>
+          <w:rFonts w:ascii="Times New Roman" w:eastAsia="Batang" w:hAnsi="Times New Roman"/>
+          <w:sz w:val="24"/>
+          <w:szCs w:val="24"/>
+          <w:lang w:eastAsia="zh-TW"/>
+        </w:rPr>
+        <w:t>groupmates</w:t>
+      </w:r>
+      <w:proofErr w:type="spellEnd"/>
+      <w:r>
+        <w:rPr>
+          <w:rFonts w:ascii="Times New Roman" w:eastAsia="Batang" w:hAnsi="Times New Roman"/>
+          <w:sz w:val="24"/>
+          <w:szCs w:val="24"/>
+          <w:lang w:eastAsia="zh-TW"/>
+        </w:rPr>
+        <w:t xml:space="preserve"> from the task</w:t>
       </w:r>
       <w:r>
         <w:rPr>
@@ -5346,12 +5368,8 @@
       </w:r>
     </w:p>
     <w:sectPr>
-      <w:headerReference w:type="even" r:id="rId8"/>
-      <w:headerReference w:type="default" r:id="rId9"/>
-      <w:footerReference w:type="even" r:id="rId10"/>
-      <w:footerReference w:type="default" r:id="rId11"/>
-      <w:headerReference w:type="first" r:id="rId12"/>
-      <w:footerReference w:type="first" r:id="rId13"/>
+      <w:headerReference w:type="default" r:id="rId8"/>
+      <w:headerReference w:type="first" r:id="rId9"/>
       <w:pgSz w:w="12240" w:h="15840"/>
       <w:pgMar w:top="1296" w:right="1440" w:bottom="1296" w:left="1440" w:header="720" w:footer="720" w:gutter="0"/>
       <w:cols w:space="720"/>
@@ -5387,36 +5405,6 @@
 </w:endnotes>
 </file>
 
-<file path=word/footer1.xml><?xml version="1.0" encoding="utf-8"?>
-<w:ftr xmlns:wpc="http://schemas.microsoft.com/office/word/2010/wordprocessingCanvas" xmlns:mo="http://schemas.microsoft.com/office/mac/office/2008/main" xmlns:mc="http://schemas.openxmlformats.org/markup-compatibility/2006" xmlns:mv="urn:schemas-microsoft-com:mac:vml" xmlns:o="urn:schemas-microsoft-com:office:office" xmlns:r="http://schemas.openxmlformats.org/officeDocument/2006/relationships" xmlns:m="http://schemas.openxmlformats.org/officeDocument/2006/math" xmlns:v="urn:schemas-microsoft-com:vml" xmlns:wp14="http://schemas.microsoft.com/office/word/2010/wordprocessingDrawing" xmlns:wp="http://schemas.openxmlformats.org/drawingml/2006/wordprocessingDrawing" xmlns:w10="urn:schemas-microsoft-com:office:word" xmlns:w="http://schemas.openxmlformats.org/wordprocessingml/2006/main" xmlns:w14="http://schemas.microsoft.com/office/word/2010/wordml" xmlns:wpg="http://schemas.microsoft.com/office/word/2010/wordprocessingGroup" xmlns:wpi="http://schemas.microsoft.com/office/word/2010/wordprocessingInk" xmlns:wne="http://schemas.microsoft.com/office/word/2006/wordml" xmlns:wps="http://schemas.microsoft.com/office/word/2010/wordprocessingShape" mc:Ignorable="w14 wp14">
-  <w:p>
-    <w:pPr>
-      <w:pStyle w:val="Footer"/>
-    </w:pPr>
-  </w:p>
-</w:ftr>
-</file>
-
-<file path=word/footer2.xml><?xml version="1.0" encoding="utf-8"?>
-<w:ftr xmlns:wpc="http://schemas.microsoft.com/office/word/2010/wordprocessingCanvas" xmlns:mo="http://schemas.microsoft.com/office/mac/office/2008/main" xmlns:mc="http://schemas.openxmlformats.org/markup-compatibility/2006" xmlns:mv="urn:schemas-microsoft-com:mac:vml" xmlns:o="urn:schemas-microsoft-com:office:office" xmlns:r="http://schemas.openxmlformats.org/officeDocument/2006/relationships" xmlns:m="http://schemas.openxmlformats.org/officeDocument/2006/math" xmlns:v="urn:schemas-microsoft-com:vml" xmlns:wp14="http://schemas.microsoft.com/office/word/2010/wordprocessingDrawing" xmlns:wp="http://schemas.openxmlformats.org/drawingml/2006/wordprocessingDrawing" xmlns:w10="urn:schemas-microsoft-com:office:word" xmlns:w="http://schemas.openxmlformats.org/wordprocessingml/2006/main" xmlns:w14="http://schemas.microsoft.com/office/word/2010/wordml" xmlns:wpg="http://schemas.microsoft.com/office/word/2010/wordprocessingGroup" xmlns:wpi="http://schemas.microsoft.com/office/word/2010/wordprocessingInk" xmlns:wne="http://schemas.microsoft.com/office/word/2006/wordml" xmlns:wps="http://schemas.microsoft.com/office/word/2010/wordprocessingShape" mc:Ignorable="w14 wp14">
-  <w:p>
-    <w:pPr>
-      <w:pStyle w:val="Footer"/>
-    </w:pPr>
-  </w:p>
-</w:ftr>
-</file>
-
-<file path=word/footer3.xml><?xml version="1.0" encoding="utf-8"?>
-<w:ftr xmlns:wpc="http://schemas.microsoft.com/office/word/2010/wordprocessingCanvas" xmlns:mo="http://schemas.microsoft.com/office/mac/office/2008/main" xmlns:mc="http://schemas.openxmlformats.org/markup-compatibility/2006" xmlns:mv="urn:schemas-microsoft-com:mac:vml" xmlns:o="urn:schemas-microsoft-com:office:office" xmlns:r="http://schemas.openxmlformats.org/officeDocument/2006/relationships" xmlns:m="http://schemas.openxmlformats.org/officeDocument/2006/math" xmlns:v="urn:schemas-microsoft-com:vml" xmlns:wp14="http://schemas.microsoft.com/office/word/2010/wordprocessingDrawing" xmlns:wp="http://schemas.openxmlformats.org/drawingml/2006/wordprocessingDrawing" xmlns:w10="urn:schemas-microsoft-com:office:word" xmlns:w="http://schemas.openxmlformats.org/wordprocessingml/2006/main" xmlns:w14="http://schemas.microsoft.com/office/word/2010/wordml" xmlns:wpg="http://schemas.microsoft.com/office/word/2010/wordprocessingGroup" xmlns:wpi="http://schemas.microsoft.com/office/word/2010/wordprocessingInk" xmlns:wne="http://schemas.microsoft.com/office/word/2006/wordml" xmlns:wps="http://schemas.microsoft.com/office/word/2010/wordprocessingShape" mc:Ignorable="w14 wp14">
-  <w:p>
-    <w:pPr>
-      <w:pStyle w:val="Footer"/>
-    </w:pPr>
-  </w:p>
-</w:ftr>
-</file>
-
 <file path=word/footnotes.xml><?xml version="1.0" encoding="utf-8"?>
 <w:footnotes xmlns:wpc="http://schemas.microsoft.com/office/word/2010/wordprocessingCanvas" xmlns:mo="http://schemas.microsoft.com/office/mac/office/2008/main" xmlns:mc="http://schemas.openxmlformats.org/markup-compatibility/2006" xmlns:mv="urn:schemas-microsoft-com:mac:vml" xmlns:o="urn:schemas-microsoft-com:office:office" xmlns:r="http://schemas.openxmlformats.org/officeDocument/2006/relationships" xmlns:m="http://schemas.openxmlformats.org/officeDocument/2006/math" xmlns:v="urn:schemas-microsoft-com:vml" xmlns:wp14="http://schemas.microsoft.com/office/word/2010/wordprocessingDrawing" xmlns:wp="http://schemas.openxmlformats.org/drawingml/2006/wordprocessingDrawing" xmlns:w10="urn:schemas-microsoft-com:office:word" xmlns:w="http://schemas.openxmlformats.org/wordprocessingml/2006/main" xmlns:w14="http://schemas.microsoft.com/office/word/2010/wordml" xmlns:wpg="http://schemas.microsoft.com/office/word/2010/wordprocessingGroup" xmlns:wpi="http://schemas.microsoft.com/office/word/2010/wordprocessingInk" xmlns:wne="http://schemas.microsoft.com/office/word/2006/wordml" xmlns:wps="http://schemas.microsoft.com/office/word/2010/wordprocessingShape" mc:Ignorable="w14 wp14">
   <w:footnote w:type="separator" w:id="-1">
@@ -5466,7 +5454,21 @@
         <w:rPr>
           <w:rFonts w:ascii="Times New Roman" w:hAnsi="Times New Roman"/>
         </w:rPr>
-        <w:t xml:space="preserve">This grading contract, including some of the language, has been adapted from Danielewicz, Jane and Peter Elbow. "A Unilateral Grading Contract to Improve Learning and Teaching." </w:t>
+        <w:t xml:space="preserve">This grading contract, including some of the language, has been adapted from </w:t>
+      </w:r>
+      <w:proofErr w:type="spellStart"/>
+      <w:r>
+        <w:rPr>
+          <w:rFonts w:ascii="Times New Roman" w:hAnsi="Times New Roman"/>
+        </w:rPr>
+        <w:t>Danielewicz</w:t>
+      </w:r>
+      <w:proofErr w:type="spellEnd"/>
+      <w:r>
+        <w:rPr>
+          <w:rFonts w:ascii="Times New Roman" w:hAnsi="Times New Roman"/>
+        </w:rPr>
+        <w:t xml:space="preserve">, Jane and Peter Elbow. "A Unilateral Grading Contract to Improve Learning and Teaching." </w:t>
       </w:r>
       <w:r>
         <w:rPr>
@@ -5505,7 +5507,35 @@
         <w:rPr>
           <w:rFonts w:ascii="Times New Roman" w:hAnsi="Times New Roman"/>
         </w:rPr>
-        <w:t>, edited by Heidi McKee and Dànielle Nicole DeVoss, Computers and Composition Digital Press, 2013, http://ccdigitalpress.org/dwae/04_reilly.html.</w:t>
+        <w:t xml:space="preserve">, edited by Heidi McKee and </w:t>
+      </w:r>
+      <w:proofErr w:type="spellStart"/>
+      <w:r>
+        <w:rPr>
+          <w:rFonts w:ascii="Times New Roman" w:hAnsi="Times New Roman"/>
+        </w:rPr>
+        <w:t>Dànielle</w:t>
+      </w:r>
+      <w:proofErr w:type="spellEnd"/>
+      <w:r>
+        <w:rPr>
+          <w:rFonts w:ascii="Times New Roman" w:hAnsi="Times New Roman"/>
+        </w:rPr>
+        <w:t xml:space="preserve"> Nicole </w:t>
+      </w:r>
+      <w:proofErr w:type="spellStart"/>
+      <w:r>
+        <w:rPr>
+          <w:rFonts w:ascii="Times New Roman" w:hAnsi="Times New Roman"/>
+        </w:rPr>
+        <w:t>DeVoss</w:t>
+      </w:r>
+      <w:proofErr w:type="spellEnd"/>
+      <w:r>
+        <w:rPr>
+          <w:rFonts w:ascii="Times New Roman" w:hAnsi="Times New Roman"/>
+        </w:rPr>
+        <w:t>, Computers and Composition Digital Press, 2013, http://ccdigitalpress.org/dwae/04_reilly.html.</w:t>
       </w:r>
     </w:p>
   </w:footnote>
@@ -5563,16 +5593,6 @@
 </file>
 
 <file path=word/header1.xml><?xml version="1.0" encoding="utf-8"?>
-<w:hdr xmlns:wpc="http://schemas.microsoft.com/office/word/2010/wordprocessingCanvas" xmlns:mo="http://schemas.microsoft.com/office/mac/office/2008/main" xmlns:mc="http://schemas.openxmlformats.org/markup-compatibility/2006" xmlns:mv="urn:schemas-microsoft-com:mac:vml" xmlns:o="urn:schemas-microsoft-com:office:office" xmlns:r="http://schemas.openxmlformats.org/officeDocument/2006/relationships" xmlns:m="http://schemas.openxmlformats.org/officeDocument/2006/math" xmlns:v="urn:schemas-microsoft-com:vml" xmlns:wp14="http://schemas.microsoft.com/office/word/2010/wordprocessingDrawing" xmlns:wp="http://schemas.openxmlformats.org/drawingml/2006/wordprocessingDrawing" xmlns:w10="urn:schemas-microsoft-com:office:word" xmlns:w="http://schemas.openxmlformats.org/wordprocessingml/2006/main" xmlns:w14="http://schemas.microsoft.com/office/word/2010/wordml" xmlns:wpg="http://schemas.microsoft.com/office/word/2010/wordprocessingGroup" xmlns:wpi="http://schemas.microsoft.com/office/word/2010/wordprocessingInk" xmlns:wne="http://schemas.microsoft.com/office/word/2006/wordml" xmlns:wps="http://schemas.microsoft.com/office/word/2010/wordprocessingShape" mc:Ignorable="w14 wp14">
-  <w:p>
-    <w:pPr>
-      <w:pStyle w:val="Header"/>
-    </w:pPr>
-  </w:p>
-</w:hdr>
-</file>
-
-<file path=word/header2.xml><?xml version="1.0" encoding="utf-8"?>
 <w:hdr xmlns:wpc="http://schemas.microsoft.com/office/word/2010/wordprocessingCanvas" xmlns:mo="http://schemas.microsoft.com/office/mac/office/2008/main" xmlns:mc="http://schemas.openxmlformats.org/markup-compatibility/2006" xmlns:mv="urn:schemas-microsoft-com:mac:vml" xmlns:o="urn:schemas-microsoft-com:office:office" xmlns:r="http://schemas.openxmlformats.org/officeDocument/2006/relationships" xmlns:m="http://schemas.openxmlformats.org/officeDocument/2006/math" xmlns:v="urn:schemas-microsoft-com:vml" xmlns:wp14="http://schemas.microsoft.com/office/word/2010/wordprocessingDrawing" xmlns:wp="http://schemas.openxmlformats.org/drawingml/2006/wordprocessingDrawing" xmlns:w10="urn:schemas-microsoft-com:office:word" xmlns:w="http://schemas.openxmlformats.org/wordprocessingml/2006/main" xmlns:w14="http://schemas.microsoft.com/office/word/2010/wordml" xmlns:wpg="http://schemas.microsoft.com/office/word/2010/wordprocessingGroup" xmlns:wpi="http://schemas.microsoft.com/office/word/2010/wordprocessingInk" xmlns:wne="http://schemas.microsoft.com/office/word/2006/wordml" xmlns:wps="http://schemas.microsoft.com/office/word/2010/wordprocessingShape" mc:Ignorable="w14 wp14">
   <w:p>
     <w:pPr>
@@ -5737,7 +5757,7 @@
 </w:hdr>
 </file>
 
-<file path=word/header3.xml><?xml version="1.0" encoding="utf-8"?>
+<file path=word/header2.xml><?xml version="1.0" encoding="utf-8"?>
 <w:hdr xmlns:wpc="http://schemas.microsoft.com/office/word/2010/wordprocessingCanvas" xmlns:mo="http://schemas.microsoft.com/office/mac/office/2008/main" xmlns:mc="http://schemas.openxmlformats.org/markup-compatibility/2006" xmlns:mv="urn:schemas-microsoft-com:mac:vml" xmlns:o="urn:schemas-microsoft-com:office:office" xmlns:r="http://schemas.openxmlformats.org/officeDocument/2006/relationships" xmlns:m="http://schemas.openxmlformats.org/officeDocument/2006/math" xmlns:v="urn:schemas-microsoft-com:vml" xmlns:wp14="http://schemas.microsoft.com/office/word/2010/wordprocessingDrawing" xmlns:wp="http://schemas.openxmlformats.org/drawingml/2006/wordprocessingDrawing" xmlns:w10="urn:schemas-microsoft-com:office:word" xmlns:w="http://schemas.openxmlformats.org/wordprocessingml/2006/main" xmlns:w14="http://schemas.microsoft.com/office/word/2010/wordml" xmlns:wpg="http://schemas.microsoft.com/office/word/2010/wordprocessingGroup" xmlns:wpi="http://schemas.microsoft.com/office/word/2010/wordprocessingInk" xmlns:wne="http://schemas.microsoft.com/office/word/2006/wordml" xmlns:wps="http://schemas.microsoft.com/office/word/2010/wordprocessingShape" mc:Ignorable="w14 wp14">
   <w:p>
     <w:pPr>
@@ -5763,8 +5783,6 @@
       </w:rPr>
       <w:t>Spring 2019</w:t>
     </w:r>
-    <w:bookmarkStart w:id="0" w:name="_GoBack"/>
-    <w:bookmarkEnd w:id="0"/>
     <w:r>
       <w:rPr>
         <w:rFonts w:ascii="Times New Roman" w:hAnsi="Times New Roman"/>

</xml_diff>